<commit_message>
aligned structures, new excel to track filenames of temmplates
</commit_message>
<xml_diff>
--- a/mes-binder/eosin-y/7auy-eos notes.docx
+++ b/mes-binder/eosin-y/7auy-eos notes.docx
@@ -601,7 +601,15 @@
           <w:sz w:val="22"/>
           <w:szCs w:val="22"/>
         </w:rPr>
-        <w:t>and see if ligand mpnn improves it.</w:t>
+        <w:t>and see if ligand mpnn improves it</w:t>
+      </w:r>
+      <w:r>
+        <w:rPr>
+          <w:rFonts w:asciiTheme="minorHAnsi" w:hAnsiTheme="minorHAnsi" w:cstheme="minorHAnsi"/>
+          <w:sz w:val="22"/>
+          <w:szCs w:val="22"/>
+        </w:rPr>
+        <w:t>.</w:t>
       </w:r>
     </w:p>
     <w:p>

</xml_diff>

<commit_message>
final docking results. Added a pse file with lzx suggestions for mutations and a to do file.
</commit_message>
<xml_diff>
--- a/mes-binder/eosin-y/7auy-eos notes.docx
+++ b/mes-binder/eosin-y/7auy-eos notes.docx
@@ -75,13 +75,17 @@
         <w:pStyle w:val="PlainText"/>
         <w:rPr>
           <w:rFonts w:asciiTheme="minorHAnsi" w:hAnsiTheme="minorHAnsi" w:cstheme="minorHAnsi"/>
-          <w:sz w:val="22"/>
-          <w:szCs w:val="22"/>
-        </w:rPr>
-      </w:pPr>
-      <w:r>
-        <w:rPr>
-          <w:rFonts w:asciiTheme="minorHAnsi" w:hAnsiTheme="minorHAnsi" w:cstheme="minorHAnsi"/>
+          <w:b/>
+          <w:bCs/>
+          <w:sz w:val="22"/>
+          <w:szCs w:val="22"/>
+        </w:rPr>
+      </w:pPr>
+      <w:r>
+        <w:rPr>
+          <w:rFonts w:asciiTheme="minorHAnsi" w:hAnsiTheme="minorHAnsi" w:cstheme="minorHAnsi"/>
+          <w:b/>
+          <w:bCs/>
           <w:sz w:val="22"/>
           <w:szCs w:val="22"/>
         </w:rPr>
@@ -90,6 +94,8 @@
       <w:r>
         <w:rPr>
           <w:rFonts w:asciiTheme="minorHAnsi" w:hAnsiTheme="minorHAnsi" w:cstheme="minorHAnsi"/>
+          <w:b/>
+          <w:bCs/>
           <w:sz w:val="22"/>
           <w:szCs w:val="22"/>
         </w:rPr>
@@ -98,6 +104,8 @@
       <w:r>
         <w:rPr>
           <w:rFonts w:asciiTheme="minorHAnsi" w:hAnsiTheme="minorHAnsi" w:cstheme="minorHAnsi"/>
+          <w:b/>
+          <w:bCs/>
           <w:sz w:val="22"/>
           <w:szCs w:val="22"/>
         </w:rPr>
@@ -303,13 +311,17 @@
         <w:pStyle w:val="PlainText"/>
         <w:rPr>
           <w:rFonts w:asciiTheme="minorHAnsi" w:hAnsiTheme="minorHAnsi" w:cstheme="minorHAnsi"/>
-          <w:sz w:val="22"/>
-          <w:szCs w:val="22"/>
-        </w:rPr>
-      </w:pPr>
-      <w:r>
-        <w:rPr>
-          <w:rFonts w:asciiTheme="minorHAnsi" w:hAnsiTheme="minorHAnsi" w:cstheme="minorHAnsi"/>
+          <w:b/>
+          <w:bCs/>
+          <w:sz w:val="22"/>
+          <w:szCs w:val="22"/>
+        </w:rPr>
+      </w:pPr>
+      <w:r>
+        <w:rPr>
+          <w:rFonts w:asciiTheme="minorHAnsi" w:hAnsiTheme="minorHAnsi" w:cstheme="minorHAnsi"/>
+          <w:b/>
+          <w:bCs/>
           <w:sz w:val="22"/>
           <w:szCs w:val="22"/>
         </w:rPr>
@@ -318,6 +330,8 @@
       <w:r>
         <w:rPr>
           <w:rFonts w:asciiTheme="minorHAnsi" w:hAnsiTheme="minorHAnsi" w:cstheme="minorHAnsi"/>
+          <w:b/>
+          <w:bCs/>
           <w:sz w:val="22"/>
           <w:szCs w:val="22"/>
         </w:rPr>
@@ -330,23 +344,29 @@
         <w:pStyle w:val="PlainText"/>
         <w:rPr>
           <w:rFonts w:asciiTheme="minorHAnsi" w:hAnsiTheme="minorHAnsi" w:cstheme="minorHAnsi"/>
-          <w:sz w:val="22"/>
-          <w:szCs w:val="22"/>
-        </w:rPr>
-      </w:pPr>
-    </w:p>
-    <w:p>
-      <w:pPr>
-        <w:pStyle w:val="PlainText"/>
-        <w:rPr>
-          <w:rFonts w:asciiTheme="minorHAnsi" w:hAnsiTheme="minorHAnsi" w:cstheme="minorHAnsi"/>
-          <w:sz w:val="22"/>
-          <w:szCs w:val="22"/>
-        </w:rPr>
-      </w:pPr>
-      <w:r>
-        <w:rPr>
-          <w:rFonts w:asciiTheme="minorHAnsi" w:hAnsiTheme="minorHAnsi" w:cstheme="minorHAnsi"/>
+          <w:b/>
+          <w:bCs/>
+          <w:sz w:val="22"/>
+          <w:szCs w:val="22"/>
+        </w:rPr>
+      </w:pPr>
+    </w:p>
+    <w:p>
+      <w:pPr>
+        <w:pStyle w:val="PlainText"/>
+        <w:rPr>
+          <w:rFonts w:asciiTheme="minorHAnsi" w:hAnsiTheme="minorHAnsi" w:cstheme="minorHAnsi"/>
+          <w:b/>
+          <w:bCs/>
+          <w:sz w:val="22"/>
+          <w:szCs w:val="22"/>
+        </w:rPr>
+      </w:pPr>
+      <w:r>
+        <w:rPr>
+          <w:rFonts w:asciiTheme="minorHAnsi" w:hAnsiTheme="minorHAnsi" w:cstheme="minorHAnsi"/>
+          <w:b/>
+          <w:bCs/>
           <w:sz w:val="22"/>
           <w:szCs w:val="22"/>
         </w:rPr>
@@ -355,6 +375,8 @@
       <w:r>
         <w:rPr>
           <w:rFonts w:asciiTheme="minorHAnsi" w:hAnsiTheme="minorHAnsi" w:cstheme="minorHAnsi"/>
+          <w:b/>
+          <w:bCs/>
           <w:sz w:val="22"/>
           <w:szCs w:val="22"/>
         </w:rPr>
@@ -1089,25 +1111,21 @@
         <w:pStyle w:val="PlainText"/>
         <w:rPr>
           <w:rFonts w:asciiTheme="minorHAnsi" w:hAnsiTheme="minorHAnsi" w:cstheme="minorHAnsi"/>
-          <w:sz w:val="22"/>
-          <w:szCs w:val="22"/>
-        </w:rPr>
-      </w:pPr>
-      <w:r>
-        <w:rPr>
-          <w:rFonts w:asciiTheme="minorHAnsi" w:hAnsiTheme="minorHAnsi" w:cstheme="minorHAnsi"/>
-          <w:sz w:val="22"/>
-          <w:szCs w:val="22"/>
-        </w:rPr>
-        <w:t>b</w:t>
-      </w:r>
-      <w:r>
-        <w:rPr>
-          <w:rFonts w:asciiTheme="minorHAnsi" w:hAnsiTheme="minorHAnsi" w:cstheme="minorHAnsi"/>
-          <w:sz w:val="22"/>
-          <w:szCs w:val="22"/>
-        </w:rPr>
-        <w:t>) Also do protein MPNN only for 7auy_EOS template, 1 structure for protein MPNN</w:t>
+          <w:b/>
+          <w:bCs/>
+          <w:sz w:val="22"/>
+          <w:szCs w:val="22"/>
+        </w:rPr>
+      </w:pPr>
+      <w:r>
+        <w:rPr>
+          <w:rFonts w:asciiTheme="minorHAnsi" w:hAnsiTheme="minorHAnsi" w:cstheme="minorHAnsi"/>
+          <w:b/>
+          <w:bCs/>
+          <w:sz w:val="22"/>
+          <w:szCs w:val="22"/>
+        </w:rPr>
+        <w:t>b) Also do protein MPNN only for 7auy_EOS template, 1 structure for protein MPNN</w:t>
       </w:r>
     </w:p>
     <w:p>
@@ -1317,13 +1335,17 @@
         <w:pStyle w:val="PlainText"/>
         <w:rPr>
           <w:rFonts w:asciiTheme="minorHAnsi" w:hAnsiTheme="minorHAnsi" w:cstheme="minorHAnsi"/>
-          <w:sz w:val="22"/>
-          <w:szCs w:val="22"/>
-        </w:rPr>
-      </w:pPr>
-      <w:r>
-        <w:rPr>
-          <w:rFonts w:asciiTheme="minorHAnsi" w:hAnsiTheme="minorHAnsi" w:cstheme="minorHAnsi"/>
+          <w:b/>
+          <w:bCs/>
+          <w:sz w:val="22"/>
+          <w:szCs w:val="22"/>
+        </w:rPr>
+      </w:pPr>
+      <w:r>
+        <w:rPr>
+          <w:rFonts w:asciiTheme="minorHAnsi" w:hAnsiTheme="minorHAnsi" w:cstheme="minorHAnsi"/>
+          <w:b/>
+          <w:bCs/>
           <w:sz w:val="22"/>
           <w:szCs w:val="22"/>
         </w:rPr>
@@ -1332,6 +1354,8 @@
       <w:r>
         <w:rPr>
           <w:rFonts w:asciiTheme="minorHAnsi" w:hAnsiTheme="minorHAnsi" w:cstheme="minorHAnsi"/>
+          <w:b/>
+          <w:bCs/>
           <w:sz w:val="22"/>
           <w:szCs w:val="22"/>
         </w:rPr>
@@ -1341,6 +1365,8 @@
       <w:r>
         <w:rPr>
           <w:rFonts w:asciiTheme="minorHAnsi" w:hAnsiTheme="minorHAnsi" w:cstheme="minorHAnsi"/>
+          <w:b/>
+          <w:bCs/>
           <w:sz w:val="22"/>
           <w:szCs w:val="22"/>
         </w:rPr>
@@ -1349,6 +1375,8 @@
       <w:r>
         <w:rPr>
           <w:rFonts w:asciiTheme="minorHAnsi" w:hAnsiTheme="minorHAnsi" w:cstheme="minorHAnsi"/>
+          <w:b/>
+          <w:bCs/>
           <w:sz w:val="22"/>
           <w:szCs w:val="22"/>
         </w:rPr>
@@ -1357,6 +1385,8 @@
       <w:r>
         <w:rPr>
           <w:rFonts w:asciiTheme="minorHAnsi" w:hAnsiTheme="minorHAnsi" w:cstheme="minorHAnsi"/>
+          <w:b/>
+          <w:bCs/>
           <w:sz w:val="22"/>
           <w:szCs w:val="22"/>
         </w:rPr>

</xml_diff>